<commit_message>
Saving statistical scripts and data archives
</commit_message>
<xml_diff>
--- a/Python/study1/data/Interviews/all/all.docx
+++ b/Python/study1/data/Interviews/all/all.docx
@@ -210,6 +210,22 @@
           <w:bCs/>
           <w:color w:val="FF0000"/>
         </w:rPr>
+        <w:t xml:space="preserve">P1, </w:t>
+      </w:r>
+      <w:r>
+        <w:rPr>
+          <w:b/>
+          <w:bCs/>
+          <w:color w:val="FF0000"/>
+        </w:rPr>
+        <w:t xml:space="preserve">P2, </w:t>
+      </w:r>
+      <w:r>
+        <w:rPr>
+          <w:b/>
+          <w:bCs/>
+          <w:color w:val="FF0000"/>
+        </w:rPr>
         <w:t>P11, P12, P13, P15</w:t>
       </w:r>
       <w:r>
@@ -226,15 +242,73 @@
           <w:bCs/>
           <w:color w:val="FF0000"/>
         </w:rPr>
-        <w:t>USER-SSM plus fluide</w:t>
-      </w:r>
-      <w:r>
-        <w:rPr>
-          <w:b/>
-          <w:bCs/>
-          <w:color w:val="FF0000"/>
-        </w:rPr>
-        <w:t>, empathique</w:t>
+        <w:t xml:space="preserve">USER-SSM </w:t>
+      </w:r>
+      <w:r>
+        <w:rPr>
+          <w:b/>
+          <w:bCs/>
+          <w:color w:val="FF0000"/>
+        </w:rPr>
+        <w:t xml:space="preserve">est </w:t>
+      </w:r>
+      <w:r>
+        <w:rPr>
+          <w:b/>
+          <w:bCs/>
+          <w:color w:val="FF0000"/>
+        </w:rPr>
+        <w:t>plus</w:t>
+      </w:r>
+      <w:r>
+        <w:rPr>
+          <w:b/>
+          <w:bCs/>
+          <w:color w:val="FF0000"/>
+        </w:rPr>
+        <w:t xml:space="preserve"> agréable à regarder,</w:t>
+      </w:r>
+      <w:r>
+        <w:rPr>
+          <w:b/>
+          <w:bCs/>
+          <w:color w:val="FF0000"/>
+        </w:rPr>
+        <w:t xml:space="preserve"> </w:t>
+      </w:r>
+      <w:r>
+        <w:rPr>
+          <w:b/>
+          <w:bCs/>
+          <w:color w:val="FF0000"/>
+        </w:rPr>
+        <w:t xml:space="preserve">plus </w:t>
+      </w:r>
+      <w:proofErr w:type="gramStart"/>
+      <w:r>
+        <w:rPr>
+          <w:b/>
+          <w:bCs/>
+          <w:color w:val="FF0000"/>
+        </w:rPr>
+        <w:t>calme,  moins</w:t>
+      </w:r>
+      <w:proofErr w:type="gramEnd"/>
+      <w:r>
+        <w:rPr>
+          <w:b/>
+          <w:bCs/>
+          <w:color w:val="FF0000"/>
+        </w:rPr>
+        <w:t xml:space="preserve"> surprenant, plus </w:t>
+      </w:r>
+      <w:r>
+        <w:rPr>
+          <w:b/>
+          <w:bCs/>
+          <w:color w:val="FF0000"/>
+        </w:rPr>
+        <w:t>empathique</w:t>
       </w:r>
       <w:r>
         <w:rPr>
@@ -276,6 +350,98 @@
         </w:rPr>
         <w:t>qui est trop brutale.</w:t>
       </w:r>
+    </w:p>
+    <w:p>
+      <w:pPr>
+        <w:pStyle w:val="Paragraphedeliste"/>
+        <w:numPr>
+          <w:ilvl w:val="0"/>
+          <w:numId w:val="1"/>
+        </w:numPr>
+        <w:rPr>
+          <w:b/>
+          <w:bCs/>
+          <w:color w:val="FF0000"/>
+        </w:rPr>
+      </w:pPr>
+    </w:p>
+    <w:p>
+      <w:pPr>
+        <w:pStyle w:val="Paragraphedeliste"/>
+        <w:numPr>
+          <w:ilvl w:val="0"/>
+          <w:numId w:val="1"/>
+        </w:numPr>
+        <w:rPr>
+          <w:b/>
+          <w:bCs/>
+          <w:color w:val="FF0000"/>
+        </w:rPr>
+      </w:pPr>
+      <w:r>
+        <w:rPr>
+          <w:b/>
+          <w:bCs/>
+          <w:color w:val="FF0000"/>
+        </w:rPr>
+        <w:t>[1, 2, 3, 4, 6] Préfère</w:t>
+      </w:r>
+      <w:r>
+        <w:rPr>
+          <w:b/>
+          <w:bCs/>
+          <w:color w:val="FF0000"/>
+        </w:rPr>
+        <w:t xml:space="preserve"> </w:t>
+      </w:r>
+      <w:r>
+        <w:rPr>
+          <w:b/>
+          <w:bCs/>
+          <w:color w:val="FF0000"/>
+        </w:rPr>
+        <w:t>USER-</w:t>
+      </w:r>
+      <w:r>
+        <w:rPr>
+          <w:b/>
+          <w:bCs/>
+          <w:color w:val="FF0000"/>
+        </w:rPr>
+        <w:t xml:space="preserve">SMS </w:t>
+      </w:r>
+      <w:proofErr w:type="gramStart"/>
+      <w:r>
+        <w:rPr>
+          <w:b/>
+          <w:bCs/>
+          <w:color w:val="FF0000"/>
+        </w:rPr>
+        <w:t>car  plus</w:t>
+      </w:r>
+      <w:proofErr w:type="gramEnd"/>
+      <w:r>
+        <w:rPr>
+          <w:b/>
+          <w:bCs/>
+          <w:color w:val="FF0000"/>
+        </w:rPr>
+        <w:t xml:space="preserve"> énergique et rapide que USER-SSM (besoin d’attendre moins longtemps que le changement de forme se complète autour de l’utilisateur).</w:t>
+      </w:r>
+    </w:p>
+    <w:p>
+      <w:pPr>
+        <w:pStyle w:val="Paragraphedeliste"/>
+        <w:numPr>
+          <w:ilvl w:val="0"/>
+          <w:numId w:val="1"/>
+        </w:numPr>
+        <w:rPr>
+          <w:b/>
+          <w:bCs/>
+          <w:color w:val="FF0000"/>
+        </w:rPr>
+      </w:pPr>
     </w:p>
     <w:p>
       <w:r>
@@ -472,7 +638,15 @@
         <w:t xml:space="preserve">[USER-SMS] pas de réelle tâche donc pas de stress. </w:t>
       </w:r>
       <w:r>
-        <w:t>[USER-SSM] plus lent et asynchrone : plus loin puis plus prêt, pas de surprise, plus fluide. »</w:t>
+        <w:t xml:space="preserve">[USER-SSM] plus lent et asynchrone : plus </w:t>
+      </w:r>
+      <w:proofErr w:type="gramStart"/>
+      <w:r>
+        <w:t>loin</w:t>
+      </w:r>
+      <w:proofErr w:type="gramEnd"/>
+      <w:r>
+        <w:t xml:space="preserve"> puis plus prêt, pas de surprise, plus fluide. »</w:t>
       </w:r>
       <w:r>
         <w:t xml:space="preserve"> </w:t>
@@ -497,10 +671,7 @@
         <w:t>6</w:t>
       </w:r>
       <w:r>
-        <w:t xml:space="preserve"> :</w:t>
-      </w:r>
-      <w:r>
-        <w:t xml:space="preserve"> « </w:t>
+        <w:t xml:space="preserve"> : « </w:t>
       </w:r>
       <w:r>
         <w:rPr>
@@ -548,7 +719,15 @@
         <w:t xml:space="preserve">Le temps d’appréhender les mouvements des cylindres et ça change tout. </w:t>
       </w:r>
       <w:r>
-        <w:t>J’ai plus de force que le système donc j’ai moins peur et en plus il est relativement flexible [avec les joyticks]. »</w:t>
+        <w:t xml:space="preserve">J’ai plus de force que le système donc j’ai moins peur et en plus il est relativement flexible [avec les </w:t>
+      </w:r>
+      <w:proofErr w:type="spellStart"/>
+      <w:r>
+        <w:t>joyticks</w:t>
+      </w:r>
+      <w:proofErr w:type="spellEnd"/>
+      <w:r>
+        <w:t>]. »</w:t>
       </w:r>
       <w:r>
         <w:br/>
@@ -615,7 +794,11 @@
         <w:t xml:space="preserve">[USER-SMS] plus rapide et moins long à attendre. [USER-SSM] trop lent à attendre. </w:t>
       </w:r>
       <w:r>
-        <w:t>Aussi [USER-SSM] était plus surprenant dans son comportement : « pourquoi il bouge comme ça, ici ? »</w:t>
+        <w:t xml:space="preserve">Aussi </w:t>
+      </w:r>
+      <w:r>
+        <w:lastRenderedPageBreak/>
+        <w:t>[USER-SSM] était plus surprenant dans son comportement : « pourquoi il bouge comme ça, ici ? »</w:t>
       </w:r>
       <w:r>
         <w:t xml:space="preserve"> </w:t>
@@ -683,7 +866,6 @@
           <w:b/>
           <w:bCs/>
         </w:rPr>
-        <w:lastRenderedPageBreak/>
         <w:t>P</w:t>
       </w:r>
       <w:r>
@@ -821,7 +1003,21 @@
         <w:rPr>
           <w:color w:val="000000" w:themeColor="text1"/>
         </w:rPr>
-        <w:t>Je me suis cru dans fort boyard : j’avais envie de taper dessus comme dans le jeu Tap-Tap.</w:t>
+        <w:t xml:space="preserve">Je me suis cru dans fort boyard : j’avais envie de taper dessus comme dans le jeu </w:t>
+      </w:r>
+      <w:proofErr w:type="spellStart"/>
+      <w:r>
+        <w:rPr>
+          <w:color w:val="000000" w:themeColor="text1"/>
+        </w:rPr>
+        <w:t>Tap-Tap</w:t>
+      </w:r>
+      <w:proofErr w:type="spellEnd"/>
+      <w:r>
+        <w:rPr>
+          <w:color w:val="000000" w:themeColor="text1"/>
+        </w:rPr>
+        <w:t>.</w:t>
       </w:r>
       <w:r>
         <w:rPr>
@@ -836,6 +1032,8 @@
           <w:color w:val="000000" w:themeColor="text1"/>
         </w:rPr>
       </w:pPr>
+      <w:bookmarkStart w:id="0" w:name="_GoBack"/>
+      <w:bookmarkEnd w:id="0"/>
       <w:r>
         <w:rPr>
           <w:color w:val="000000" w:themeColor="text1"/>
@@ -876,7 +1074,19 @@
         <w:rPr>
           <w:color w:val="FF0000"/>
         </w:rPr>
-        <w:t xml:space="preserve"> [USER-SMS] trop brutal et moins agréable que [USER-SSM]. [USER-SSM] asynchrone et plus fluide. </w:t>
+        <w:t xml:space="preserve"> [US</w:t>
+      </w:r>
+      <w:r>
+        <w:rPr>
+          <w:color w:val="FF0000"/>
+        </w:rPr>
+        <w:t>P1</w:t>
+      </w:r>
+      <w:r>
+        <w:rPr>
+          <w:color w:val="FF0000"/>
+        </w:rPr>
+        <w:t xml:space="preserve">ER-SMS] trop brutal et moins agréable que [USER-SSM]. [USER-SSM] asynchrone et plus fluide. </w:t>
       </w:r>
       <w:r>
         <w:rPr>
@@ -1065,8 +1275,6 @@
         </w:rPr>
         <w:t xml:space="preserve"> effet tunnel.</w:t>
       </w:r>
-      <w:bookmarkStart w:id="0" w:name="_GoBack"/>
-      <w:bookmarkEnd w:id="0"/>
     </w:p>
     <w:p>
       <w:pPr>
@@ -1116,8 +1324,9 @@
           <w:color w:val="FF0000"/>
           <w:u w:val="single"/>
         </w:rPr>
-        <w:t xml:space="preserve">P3, </w:t>
-      </w:r>
+        <w:t>P</w:t>
+      </w:r>
+      <w:proofErr w:type="gramStart"/>
       <w:r>
         <w:rPr>
           <w:b/>
@@ -1125,7 +1334,7 @@
           <w:color w:val="FF0000"/>
           <w:u w:val="single"/>
         </w:rPr>
-        <w:t xml:space="preserve"> </w:t>
+        <w:t xml:space="preserve">3, </w:t>
       </w:r>
       <w:r>
         <w:rPr>
@@ -1134,7 +1343,26 @@
           <w:color w:val="FF0000"/>
           <w:u w:val="single"/>
         </w:rPr>
-        <w:t>P4,</w:t>
+        <w:t xml:space="preserve"> </w:t>
+      </w:r>
+      <w:r>
+        <w:rPr>
+          <w:b/>
+          <w:bCs/>
+          <w:color w:val="FF0000"/>
+          <w:u w:val="single"/>
+        </w:rPr>
+        <w:t>P</w:t>
+      </w:r>
+      <w:proofErr w:type="gramEnd"/>
+      <w:r>
+        <w:rPr>
+          <w:b/>
+          <w:bCs/>
+          <w:color w:val="FF0000"/>
+          <w:u w:val="single"/>
+        </w:rPr>
+        <w:t>4,</w:t>
       </w:r>
       <w:r>
         <w:rPr>
@@ -1440,6 +1668,7 @@
     </w:p>
     <w:p>
       <w:r>
+        <w:lastRenderedPageBreak/>
         <w:br/>
       </w:r>
       <w:r>
@@ -1490,7 +1719,6 @@
     <w:p/>
     <w:p>
       <w:r>
-        <w:lastRenderedPageBreak/>
         <w:t xml:space="preserve"> </w:t>
       </w:r>
       <w:r>
@@ -1891,199 +2119,133 @@
         <w:rPr>
           <w:color w:val="FFC000" w:themeColor="accent4"/>
         </w:rPr>
-        <w:t>[SYSTEM-SSM]</w:t>
+        <w:t xml:space="preserve">[SYSTEM-SSM] plus déconcentré et [SYSTEM-SMS] moins surpris : j’étais toujours très concentré sur la tâche. </w:t>
+      </w:r>
+      <w:r>
+        <w:rPr>
+          <w:color w:val="FF0000"/>
+        </w:rPr>
+        <w:t>»</w:t>
+      </w:r>
+      <w:r>
+        <w:t xml:space="preserve"> </w:t>
+      </w:r>
+    </w:p>
+    <w:p>
+      <w:pPr>
+        <w:rPr>
+          <w:color w:val="000000" w:themeColor="text1"/>
+        </w:rPr>
+      </w:pPr>
+      <w:r>
+        <w:br/>
+      </w:r>
+      <w:r>
+        <w:rPr>
+          <w:b/>
+          <w:bCs/>
+          <w:color w:val="000000" w:themeColor="text1"/>
+        </w:rPr>
+        <w:t xml:space="preserve">P14 </w:t>
+      </w:r>
+      <w:r>
+        <w:rPr>
+          <w:color w:val="000000" w:themeColor="text1"/>
+        </w:rPr>
+        <w:t>: «</w:t>
+      </w:r>
+      <w:r>
+        <w:rPr>
+          <w:color w:val="000000" w:themeColor="text1"/>
+        </w:rPr>
+        <w:t xml:space="preserve"> </w:t>
       </w:r>
       <w:r>
         <w:rPr>
           <w:color w:val="FFC000" w:themeColor="accent4"/>
         </w:rPr>
-        <w:t xml:space="preserve"> plus déconcentré et [SYSTEM-SMS] moins surpris : j’étais toujours très concentré sur la tâche. </w:t>
-      </w:r>
-      <w:r>
-        <w:rPr>
-          <w:color w:val="FF0000"/>
+        <w:t xml:space="preserve">Tellement captivé par la tâche que je n’ai pas vu de différence entre [SYSTEM-SMS] et [SYSTEM-SSM]. </w:t>
+      </w:r>
+      <w:r>
+        <w:rPr>
+          <w:color w:val="000000" w:themeColor="text1"/>
+        </w:rPr>
+        <w:t xml:space="preserve"> </w:t>
+      </w:r>
+      <w:r>
+        <w:rPr>
+          <w:color w:val="70AD47" w:themeColor="accent6"/>
+        </w:rPr>
+        <w:t xml:space="preserve">[SYSTEM-SMS] légèrement plus surprenant. </w:t>
+      </w:r>
+      <w:r>
+        <w:rPr>
+          <w:color w:val="000000" w:themeColor="text1"/>
+          <w:u w:val="single"/>
+        </w:rPr>
+        <w:t xml:space="preserve">Le problème, c’est qu’on ne sait pas quel cylindre va monter et à quelle vitesse. </w:t>
+      </w:r>
+      <w:r>
+        <w:rPr>
+          <w:color w:val="000000" w:themeColor="text1"/>
         </w:rPr>
         <w:t>»</w:t>
       </w:r>
-      <w:r>
-        <w:t xml:space="preserve"> </w:t>
-      </w:r>
-    </w:p>
-    <w:p>
-      <w:pPr>
-        <w:rPr>
-          <w:color w:val="000000" w:themeColor="text1"/>
-        </w:rPr>
-      </w:pPr>
-      <w:r>
-        <w:br/>
-      </w:r>
-      <w:r>
-        <w:rPr>
-          <w:b/>
-          <w:bCs/>
-          <w:color w:val="000000" w:themeColor="text1"/>
-        </w:rPr>
-        <w:t xml:space="preserve">P14 </w:t>
-      </w:r>
-      <w:r>
-        <w:rPr>
-          <w:color w:val="000000" w:themeColor="text1"/>
-        </w:rPr>
-        <w:t>: «</w:t>
-      </w:r>
-      <w:r>
-        <w:rPr>
-          <w:color w:val="000000" w:themeColor="text1"/>
-        </w:rPr>
-        <w:t xml:space="preserve"> </w:t>
+    </w:p>
+    <w:p>
+      <w:pPr>
+        <w:rPr>
+          <w:color w:val="000000" w:themeColor="text1"/>
+        </w:rPr>
+      </w:pPr>
+    </w:p>
+    <w:p>
+      <w:pPr>
+        <w:rPr>
+          <w:color w:val="000000" w:themeColor="text1"/>
+        </w:rPr>
+      </w:pPr>
+      <w:r>
+        <w:rPr>
+          <w:b/>
+          <w:bCs/>
+          <w:color w:val="000000" w:themeColor="text1"/>
+        </w:rPr>
+        <w:t>P1</w:t>
+      </w:r>
+      <w:r>
+        <w:rPr>
+          <w:b/>
+          <w:bCs/>
+          <w:color w:val="000000" w:themeColor="text1"/>
+        </w:rPr>
+        <w:t>5</w:t>
+      </w:r>
+      <w:r>
+        <w:rPr>
+          <w:b/>
+          <w:bCs/>
+          <w:color w:val="000000" w:themeColor="text1"/>
+        </w:rPr>
+        <w:t xml:space="preserve"> </w:t>
+      </w:r>
+      <w:r>
+        <w:rPr>
+          <w:color w:val="000000" w:themeColor="text1"/>
+        </w:rPr>
+        <w:t xml:space="preserve">: « </w:t>
+      </w:r>
+      <w:r>
+        <w:rPr>
+          <w:color w:val="70AD47" w:themeColor="accent6"/>
+        </w:rPr>
+        <w:t xml:space="preserve">[SYSTEM-SMS] tous en même temps et [SYSTEM-SSM] plus rapide, pas tous en même temps et j’ai préféré. </w:t>
       </w:r>
       <w:r>
         <w:rPr>
           <w:color w:val="FFC000" w:themeColor="accent4"/>
         </w:rPr>
-        <w:t>Tellement captivé par la tâche que je n’ai pas vu de différence entre</w:t>
-      </w:r>
-      <w:r>
-        <w:rPr>
-          <w:color w:val="FFC000" w:themeColor="accent4"/>
-        </w:rPr>
-        <w:t xml:space="preserve"> [</w:t>
-      </w:r>
-      <w:r>
-        <w:rPr>
-          <w:color w:val="FFC000" w:themeColor="accent4"/>
-        </w:rPr>
-        <w:t>SYSTEM</w:t>
-      </w:r>
-      <w:r>
-        <w:rPr>
-          <w:color w:val="FFC000" w:themeColor="accent4"/>
-        </w:rPr>
-        <w:t>-SMS</w:t>
-      </w:r>
-      <w:r>
-        <w:rPr>
-          <w:color w:val="FFC000" w:themeColor="accent4"/>
-        </w:rPr>
-        <w:t xml:space="preserve">] et [SYSTEM-SSM]. </w:t>
-      </w:r>
-      <w:r>
-        <w:rPr>
-          <w:color w:val="000000" w:themeColor="text1"/>
-        </w:rPr>
-        <w:t xml:space="preserve"> </w:t>
-      </w:r>
-      <w:r>
-        <w:rPr>
-          <w:color w:val="70AD47" w:themeColor="accent6"/>
-        </w:rPr>
-        <w:t xml:space="preserve">[SYSTEM-SMS] légèrement plus surprenant. </w:t>
-      </w:r>
-      <w:r>
-        <w:rPr>
-          <w:color w:val="000000" w:themeColor="text1"/>
-          <w:u w:val="single"/>
-        </w:rPr>
-        <w:t xml:space="preserve">Le problème, c’est qu’on ne sait pas quel cylindre va monter et à quelle vitesse. </w:t>
-      </w:r>
-      <w:r>
-        <w:rPr>
-          <w:color w:val="000000" w:themeColor="text1"/>
-        </w:rPr>
-        <w:t>»</w:t>
-      </w:r>
-    </w:p>
-    <w:p>
-      <w:pPr>
-        <w:rPr>
-          <w:color w:val="000000" w:themeColor="text1"/>
-        </w:rPr>
-      </w:pPr>
-    </w:p>
-    <w:p>
-      <w:pPr>
-        <w:rPr>
-          <w:color w:val="000000" w:themeColor="text1"/>
-        </w:rPr>
-      </w:pPr>
-      <w:r>
-        <w:rPr>
-          <w:b/>
-          <w:bCs/>
-          <w:color w:val="000000" w:themeColor="text1"/>
-        </w:rPr>
-        <w:t>P1</w:t>
-      </w:r>
-      <w:r>
-        <w:rPr>
-          <w:b/>
-          <w:bCs/>
-          <w:color w:val="000000" w:themeColor="text1"/>
-        </w:rPr>
-        <w:t>5</w:t>
-      </w:r>
-      <w:r>
-        <w:rPr>
-          <w:b/>
-          <w:bCs/>
-          <w:color w:val="000000" w:themeColor="text1"/>
-        </w:rPr>
-        <w:t xml:space="preserve"> </w:t>
-      </w:r>
-      <w:r>
-        <w:rPr>
-          <w:color w:val="000000" w:themeColor="text1"/>
-        </w:rPr>
-        <w:t xml:space="preserve">: « </w:t>
-      </w:r>
-      <w:r>
-        <w:rPr>
-          <w:color w:val="70AD47" w:themeColor="accent6"/>
-        </w:rPr>
-        <w:t>[</w:t>
-      </w:r>
-      <w:r>
-        <w:rPr>
-          <w:color w:val="70AD47" w:themeColor="accent6"/>
-        </w:rPr>
-        <w:t>SYSTEM</w:t>
-      </w:r>
-      <w:r>
-        <w:rPr>
-          <w:color w:val="70AD47" w:themeColor="accent6"/>
-        </w:rPr>
-        <w:t>-SMS]</w:t>
-      </w:r>
-      <w:r>
-        <w:rPr>
-          <w:color w:val="70AD47" w:themeColor="accent6"/>
-        </w:rPr>
-        <w:t xml:space="preserve"> tous en même temps et [SYSTEM-SSM] plus rapide, pas tous en même temps et j’ai préféré. </w:t>
-      </w:r>
-      <w:r>
-        <w:rPr>
-          <w:color w:val="FFC000" w:themeColor="accent4"/>
-        </w:rPr>
-        <w:t xml:space="preserve">[SYSTEM-SMS] </w:t>
-      </w:r>
-      <w:r>
-        <w:rPr>
-          <w:color w:val="FFC000" w:themeColor="accent4"/>
-        </w:rPr>
-        <w:t>et</w:t>
-      </w:r>
-      <w:r>
-        <w:rPr>
-          <w:color w:val="FFC000" w:themeColor="accent4"/>
-        </w:rPr>
-        <w:t xml:space="preserve"> [SYSTEM-SSM]</w:t>
-      </w:r>
-      <w:r>
-        <w:rPr>
-          <w:color w:val="FFC000" w:themeColor="accent4"/>
-        </w:rPr>
-        <w:t xml:space="preserve"> aussi surprenants et déconcentrant. </w:t>
+        <w:t xml:space="preserve">[SYSTEM-SMS] et [SYSTEM-SSM] aussi surprenants et déconcentrant. </w:t>
       </w:r>
       <w:r>
         <w:rPr>

</xml_diff>